<commit_message>
petite correction de VR
</commit_message>
<xml_diff>
--- a/Maxime/AnénomètreUltrasonore.docx
+++ b/Maxime/AnénomètreUltrasonore.docx
@@ -659,23 +659,7 @@
           <w:b/>
           <w:bCs/>
         </w:rPr>
-        <w:t>$IIMWV,255.</w:t>
-      </w:r>
-      <w:proofErr w:type="gramStart"/>
-      <w:r>
-        <w:rPr>
-          <w:b/>
-          <w:bCs/>
-        </w:rPr>
-        <w:t>0,R</w:t>
-      </w:r>
-      <w:proofErr w:type="gramEnd"/>
-      <w:r>
-        <w:rPr>
-          <w:b/>
-          <w:bCs/>
-        </w:rPr>
-        <w:t>,000.0,N</w:t>
+        <w:t>$IIMWV,255.0,R,000.0,N</w:t>
       </w:r>
       <w:r>
         <w:rPr>
@@ -800,7 +784,13 @@
         <w:ind w:left="864"/>
       </w:pPr>
       <w:r>
-        <w:t>Statu du CV3F -A</w:t>
+        <w:t>Statu</w:t>
+      </w:r>
+      <w:r>
+        <w:t>t</w:t>
+      </w:r>
+      <w:r>
+        <w:t xml:space="preserve"> du CV3F -A</w:t>
       </w:r>
       <w:r>
         <w:t xml:space="preserve"> </w:t>
@@ -881,21 +871,12 @@
         </w:rPr>
         <w:t>$</w:t>
       </w:r>
-      <w:proofErr w:type="gramStart"/>
       <w:r>
         <w:rPr>
           <w:b/>
           <w:bCs/>
         </w:rPr>
-        <w:t>WIXDR,C</w:t>
-      </w:r>
-      <w:proofErr w:type="gramEnd"/>
-      <w:r>
-        <w:rPr>
-          <w:b/>
-          <w:bCs/>
-        </w:rPr>
-        <w:t>,022.0,C,,*52</w:t>
+        <w:t>WIXDR,C,022.0,C,,*52</w:t>
       </w:r>
     </w:p>
     <w:p/>
@@ -1203,7 +1184,7 @@
               <w:sz w:val="18"/>
               <w:szCs w:val="18"/>
             </w:rPr>
-            <w:t>13/01/2022 11:43</w:t>
+            <w:t>18/01/2022 16:15</w:t>
           </w:r>
           <w:r>
             <w:rPr>
@@ -1567,7 +1548,7 @@
               <w:sz w:val="18"/>
               <w:szCs w:val="18"/>
             </w:rPr>
-            <w:t>13/01/2022 11:43</w:t>
+            <w:t>18/01/2022 16:15</w:t>
           </w:r>
           <w:r>
             <w:rPr>
@@ -4344,16 +4325,6 @@
 </file>
 
 <file path=customXml/item2.xml><?xml version="1.0" encoding="utf-8"?>
-<p:properties xmlns:p="http://schemas.microsoft.com/office/2006/metadata/properties" xmlns:xsi="http://www.w3.org/2001/XMLSchema-instance" xmlns:pc="http://schemas.microsoft.com/office/infopath/2007/PartnerControls">
-  <documentManagement/>
-</p:properties>
-</file>
-
-<file path=customXml/item3.xml><?xml version="1.0" encoding="utf-8"?>
-<b:Sources xmlns:b="http://schemas.openxmlformats.org/officeDocument/2006/bibliography" xmlns="http://schemas.openxmlformats.org/officeDocument/2006/bibliography" SelectedStyle="\APASixthEditionOfficeOnline.xsl" StyleName="APA" Version="6"/>
-</file>
-
-<file path=customXml/item4.xml><?xml version="1.0" encoding="utf-8"?>
 <ct:contentTypeSchema xmlns:ct="http://schemas.microsoft.com/office/2006/metadata/contentType" xmlns:ma="http://schemas.microsoft.com/office/2006/metadata/properties/metaAttributes" ct:_="" ma:_="" ma:contentTypeName="Document" ma:contentTypeID="0x01010083E6B8C613B3E941B7432D01405DD73D" ma:contentTypeVersion="7" ma:contentTypeDescription="Crée un document." ma:contentTypeScope="" ma:versionID="5f57a272a10bc287f934a5e25f867b72">
   <xsd:schema xmlns:xsd="http://www.w3.org/2001/XMLSchema" xmlns:xs="http://www.w3.org/2001/XMLSchema" xmlns:p="http://schemas.microsoft.com/office/2006/metadata/properties" xmlns:ns3="8e3e3b4c-64e4-41da-9acd-0b5c2c870649" xmlns:ns4="e18903db-ef7d-4c1f-bb5f-816e4e2f7cd2" targetNamespace="http://schemas.microsoft.com/office/2006/metadata/properties" ma:root="true" ma:fieldsID="7a1fb8ecab5ff4e9f53cc5bb42da57f2" ns3:_="" ns4:_="">
     <xsd:import namespace="8e3e3b4c-64e4-41da-9acd-0b5c2c870649"/>
@@ -4538,6 +4509,16 @@
 </ct:contentTypeSchema>
 </file>
 
+<file path=customXml/item3.xml><?xml version="1.0" encoding="utf-8"?>
+<b:Sources xmlns:b="http://schemas.openxmlformats.org/officeDocument/2006/bibliography" xmlns="http://schemas.openxmlformats.org/officeDocument/2006/bibliography" SelectedStyle="\APASixthEditionOfficeOnline.xsl" StyleName="APA" Version="6"/>
+</file>
+
+<file path=customXml/item4.xml><?xml version="1.0" encoding="utf-8"?>
+<p:properties xmlns:p="http://schemas.microsoft.com/office/2006/metadata/properties" xmlns:xsi="http://www.w3.org/2001/XMLSchema-instance" xmlns:pc="http://schemas.microsoft.com/office/infopath/2007/PartnerControls">
+  <documentManagement/>
+</p:properties>
+</file>
+
 <file path=customXml/itemProps1.xml><?xml version="1.0" encoding="utf-8"?>
 <ds:datastoreItem xmlns:ds="http://schemas.openxmlformats.org/officeDocument/2006/customXml" ds:itemID="{20D67B2F-EBDA-4894-9B9C-094A27557430}">
   <ds:schemaRefs>
@@ -4547,23 +4528,6 @@
 </file>
 
 <file path=customXml/itemProps2.xml><?xml version="1.0" encoding="utf-8"?>
-<ds:datastoreItem xmlns:ds="http://schemas.openxmlformats.org/officeDocument/2006/customXml" ds:itemID="{EB8FA761-4A18-424E-AFAB-DBF79D47958A}">
-  <ds:schemaRefs>
-    <ds:schemaRef ds:uri="http://schemas.microsoft.com/office/2006/metadata/properties"/>
-    <ds:schemaRef ds:uri="http://schemas.microsoft.com/office/infopath/2007/PartnerControls"/>
-  </ds:schemaRefs>
-</ds:datastoreItem>
-</file>
-
-<file path=customXml/itemProps3.xml><?xml version="1.0" encoding="utf-8"?>
-<ds:datastoreItem xmlns:ds="http://schemas.openxmlformats.org/officeDocument/2006/customXml" ds:itemID="{C22AB1CE-5FCF-4000-9E2E-2D055017F0A0}">
-  <ds:schemaRefs>
-    <ds:schemaRef ds:uri="http://schemas.openxmlformats.org/officeDocument/2006/bibliography"/>
-  </ds:schemaRefs>
-</ds:datastoreItem>
-</file>
-
-<file path=customXml/itemProps4.xml><?xml version="1.0" encoding="utf-8"?>
 <ds:datastoreItem xmlns:ds="http://schemas.openxmlformats.org/officeDocument/2006/customXml" ds:itemID="{DBFEC3F8-F1BD-4474-9C66-984AE69C13A1}">
   <ds:schemaRefs>
     <ds:schemaRef ds:uri="http://schemas.microsoft.com/office/2006/metadata/contentType"/>
@@ -4580,4 +4544,21 @@
     <ds:schemaRef ds:uri="http://schemas.microsoft.com/internal/obd"/>
   </ds:schemaRefs>
 </ds:datastoreItem>
+</file>
+
+<file path=customXml/itemProps3.xml><?xml version="1.0" encoding="utf-8"?>
+<ds:datastoreItem xmlns:ds="http://schemas.openxmlformats.org/officeDocument/2006/customXml" ds:itemID="{C22AB1CE-5FCF-4000-9E2E-2D055017F0A0}">
+  <ds:schemaRefs>
+    <ds:schemaRef ds:uri="http://schemas.openxmlformats.org/officeDocument/2006/bibliography"/>
+  </ds:schemaRefs>
+</ds:datastoreItem>
+</file>
+
+<file path=customXml/itemProps4.xml><?xml version="1.0" encoding="utf-8"?>
+<ds:datastoreItem xmlns:ds="http://schemas.openxmlformats.org/officeDocument/2006/customXml" ds:itemID="{EB8FA761-4A18-424E-AFAB-DBF79D47958A}">
+  <ds:schemaRefs>
+    <ds:schemaRef ds:uri="http://schemas.microsoft.com/office/2006/metadata/properties"/>
+    <ds:schemaRef ds:uri="http://schemas.microsoft.com/office/infopath/2007/PartnerControls"/>
+  </ds:schemaRefs>
+</ds:datastoreItem>
 </file>
</xml_diff>